<commit_message>
feat: added link to realization
</commit_message>
<xml_diff>
--- a/Lab 2 5-sem/AM_2_Lab_2.docx
+++ b/Lab 2 5-sem/AM_2_Lab_2.docx
@@ -1,6 +1,6 @@
 
 <file path=word/document.xml><?xml version="1.0" encoding="utf-8"?>
-<w:document xmlns:wpc="http://schemas.microsoft.com/office/word/2010/wordprocessingCanvas" xmlns:cx="http://schemas.microsoft.com/office/drawing/2014/chartex" xmlns:cx1="http://schemas.microsoft.com/office/drawing/2015/9/8/chartex" xmlns:cx2="http://schemas.microsoft.com/office/drawing/2015/10/21/chartex" xmlns:cx3="http://schemas.microsoft.com/office/drawing/2016/5/9/chartex" xmlns:cx4="http://schemas.microsoft.com/office/drawing/2016/5/10/chartex" xmlns:cx5="http://schemas.microsoft.com/office/drawing/2016/5/11/chartex" xmlns:cx6="http://schemas.microsoft.com/office/drawing/2016/5/12/chartex" xmlns:cx7="http://schemas.microsoft.com/office/drawing/2016/5/13/chartex" xmlns:cx8="http://schemas.microsoft.com/office/drawing/2016/5/14/chartex" xmlns:mc="http://schemas.openxmlformats.org/markup-compatibility/2006" xmlns:aink="http://schemas.microsoft.com/office/drawing/2016/ink" xmlns:am3d="http://schemas.microsoft.com/office/drawing/2017/model3d" xmlns:o="urn:schemas-microsoft-com:office:office" xmlns:oel="http://schemas.microsoft.com/office/2019/extlst" xmlns:r="http://schemas.openxmlformats.org/officeDocument/2006/relationships" xmlns:m="http://schemas.openxmlformats.org/officeDocument/2006/math" xmlns:v="urn:schemas-microsoft-com:vml" xmlns:wp14="http://schemas.microsoft.com/office/word/2010/wordprocessingDrawing" xmlns:wp="http://schemas.openxmlformats.org/drawingml/2006/wordprocessingDrawing" xmlns:w10="urn:schemas-microsoft-com:office:word" xmlns:w="http://schemas.openxmlformats.org/wordprocessingml/2006/main" xmlns:w14="http://schemas.microsoft.com/office/word/2010/wordml" xmlns:w15="http://schemas.microsoft.com/office/word/2012/wordml" xmlns:w16cex="http://schemas.microsoft.com/office/word/2018/wordml/cex" xmlns:w16cid="http://schemas.microsoft.com/office/word/2016/wordml/cid" xmlns:w16="http://schemas.microsoft.com/office/word/2018/wordml" xmlns:w16sdtdh="http://schemas.microsoft.com/office/word/2020/wordml/sdtdatahash" xmlns:w16se="http://schemas.microsoft.com/office/word/2015/wordml/symex" xmlns:wpg="http://schemas.microsoft.com/office/word/2010/wordprocessingGroup" xmlns:wpi="http://schemas.microsoft.com/office/word/2010/wordprocessingInk" xmlns:wne="http://schemas.microsoft.com/office/word/2006/wordml" xmlns:wps="http://schemas.microsoft.com/office/word/2010/wordprocessingShape" mc:Ignorable="w14 w15 w16se w16cid w16 w16cex w16sdtdh wp14">
+<w:document xmlns:wpc="http://schemas.microsoft.com/office/word/2010/wordprocessingCanvas" xmlns:cx="http://schemas.microsoft.com/office/drawing/2014/chartex" xmlns:cx1="http://schemas.microsoft.com/office/drawing/2015/9/8/chartex" xmlns:mc="http://schemas.openxmlformats.org/markup-compatibility/2006" xmlns:o="urn:schemas-microsoft-com:office:office" xmlns:r="http://schemas.openxmlformats.org/officeDocument/2006/relationships" xmlns:m="http://schemas.openxmlformats.org/officeDocument/2006/math" xmlns:v="urn:schemas-microsoft-com:vml" xmlns:wp14="http://schemas.microsoft.com/office/word/2010/wordprocessingDrawing" xmlns:wp="http://schemas.openxmlformats.org/drawingml/2006/wordprocessingDrawing" xmlns:w10="urn:schemas-microsoft-com:office:word" xmlns:w="http://schemas.openxmlformats.org/wordprocessingml/2006/main" xmlns:w14="http://schemas.microsoft.com/office/word/2010/wordml" xmlns:w15="http://schemas.microsoft.com/office/word/2012/wordml" xmlns:w16se="http://schemas.microsoft.com/office/word/2015/wordml/symex" xmlns:wpg="http://schemas.microsoft.com/office/word/2010/wordprocessingGroup" xmlns:wpi="http://schemas.microsoft.com/office/word/2010/wordprocessingInk" xmlns:wne="http://schemas.microsoft.com/office/word/2006/wordml" xmlns:wps="http://schemas.microsoft.com/office/word/2010/wordprocessingShape" mc:Ignorable="w14 w15 w16se wp14">
   <w:body>
     <w:p>
       <w:pPr>
@@ -850,23 +850,7 @@
           <w:sz w:val="28"/>
           <w:szCs w:val="28"/>
         </w:rPr>
-        <w:t xml:space="preserve">Теория игр – это теория математических моделей принятия оптимальных решений в условиях конфликта или неопределённости. При этом конфликт не обязательно должен быть антагонистическим, в качестве конфликта можно </w:t>
-      </w:r>
-      <w:r>
-        <w:rPr>
-          <w:rFonts w:ascii="Times New Roman" w:hAnsi="Times New Roman" w:cs="Times New Roman"/>
-          <w:sz w:val="28"/>
-          <w:szCs w:val="28"/>
-        </w:rPr>
-        <w:t>рассматривать любое</w:t>
-      </w:r>
-      <w:r>
-        <w:rPr>
-          <w:rFonts w:ascii="Times New Roman" w:hAnsi="Times New Roman" w:cs="Times New Roman"/>
-          <w:sz w:val="28"/>
-          <w:szCs w:val="28"/>
-        </w:rPr>
-        <w:t xml:space="preserve"> разногласие. Всякая теоретико-игровая модель должна отражать, кто и как конфликтует, а также, кто и в какой форме заинтересован в том или ином исходе конфликта. Действующие в конфликте стороны называются игроками, а решения, которые способны принимать игроки, стратегии. </w:t>
+        <w:t xml:space="preserve">Теория игр – это теория математических моделей принятия оптимальных решений в условиях конфликта или неопределённости. При этом конфликт не обязательно должен быть антагонистическим, в качестве конфликта можно рассматривать любое разногласие. Всякая теоретико-игровая модель должна отражать, кто и как конфликтует, а также, кто и в какой форме заинтересован в том или ином исходе конфликта. Действующие в конфликте стороны называются игроками, а решения, которые способны принимать игроки, стратегии. </w:t>
       </w:r>
     </w:p>
     <w:p>
@@ -968,7 +952,25 @@
           <w:sz w:val="28"/>
           <w:szCs w:val="28"/>
         </w:rPr>
-        <w:t xml:space="preserve"> не имеет седловой точки, то найти её решение, особенно при больших m и n, трудно. Иногда эту задачу можно упростить, сократив число стратегий, вычёркивая некоторые заведомо невыгодные. Рассмотрим две стратегии первого игрока – i – ю и k – ю. При этом пусть для всех элементов соответствующих строк матрицы выполняются условия:</w:t>
+        <w:t xml:space="preserve"> не имеет </w:t>
+      </w:r>
+      <w:proofErr w:type="spellStart"/>
+      <w:r>
+        <w:rPr>
+          <w:rFonts w:ascii="Times New Roman" w:hAnsi="Times New Roman" w:cs="Times New Roman"/>
+          <w:sz w:val="28"/>
+          <w:szCs w:val="28"/>
+        </w:rPr>
+        <w:t>седловой</w:t>
+      </w:r>
+      <w:proofErr w:type="spellEnd"/>
+      <w:r>
+        <w:rPr>
+          <w:rFonts w:ascii="Times New Roman" w:hAnsi="Times New Roman" w:cs="Times New Roman"/>
+          <w:sz w:val="28"/>
+          <w:szCs w:val="28"/>
+        </w:rPr>
+        <w:t xml:space="preserve"> точки, то найти её решение, особенно при больших m и n, трудно. Иногда эту задачу можно упростить, сократив число стратегий, вычёркивая некоторые заведомо невыгодные. Рассмотрим две стратегии первого игрока – i – ю и k – ю. При этом пусть для всех элементов соответствующих строк матрицы выполняются условия:</w:t>
       </w:r>
       <w:r>
         <w:rPr>
@@ -1005,7 +1007,7 @@
           <v:shape id="_x0000_i1025" type="#_x0000_t75" style="width:166.5pt;height:18pt" o:ole="">
             <v:imagedata r:id="rId5" o:title=""/>
           </v:shape>
-          <o:OLEObject Type="Embed" ProgID="Equation.3" ShapeID="_x0000_i1025" DrawAspect="Content" ObjectID="_1760043485" r:id="rId6"/>
+          <o:OLEObject Type="Embed" ProgID="Equation.3" ShapeID="_x0000_i1025" DrawAspect="Content" ObjectID="_1760083976" r:id="rId6"/>
         </w:object>
       </w:r>
       <w:r>
@@ -1058,25 +1060,17 @@
           <w:sz w:val="28"/>
           <w:szCs w:val="28"/>
         </w:rPr>
-        <w:t>Аналогично рассмотрим две стратегии второго игрока - j - ю и l – ю, и при этом для элементов соответствующих столбцов матрицы выполняются условия:</w:t>
-      </w:r>
-      <w:r>
-        <w:rPr>
-          <w:rFonts w:ascii="Times New Roman" w:hAnsi="Times New Roman" w:cs="Times New Roman"/>
-          <w:sz w:val="28"/>
-          <w:szCs w:val="28"/>
-        </w:rPr>
-        <w:t xml:space="preserve"> </w:t>
+        <w:t xml:space="preserve">Аналогично рассмотрим две стратегии второго игрока - j - ю и l – ю, и при этом для элементов соответствующих столбцов матрицы выполняются условия: </w:t>
       </w:r>
       <w:r>
         <w:rPr>
           <w:position w:val="-18"/>
         </w:rPr>
         <w:object w:dxaOrig="4080" w:dyaOrig="480" w14:anchorId="5F21057D">
-          <v:shape id="_x0000_i1028" type="#_x0000_t75" style="width:168pt;height:20.25pt" o:ole="">
+          <v:shape id="_x0000_i1026" type="#_x0000_t75" style="width:168pt;height:20.25pt" o:ole="">
             <v:imagedata r:id="rId7" o:title=""/>
           </v:shape>
-          <o:OLEObject Type="Embed" ProgID="Equation.3" ShapeID="_x0000_i1028" DrawAspect="Content" ObjectID="_1760043486" r:id="rId8"/>
+          <o:OLEObject Type="Embed" ProgID="Equation.3" ShapeID="_x0000_i1026" DrawAspect="Content" ObjectID="_1760083977" r:id="rId8"/>
         </w:object>
       </w:r>
       <w:r>
@@ -1220,10 +1214,10 @@
           <w:position w:val="-68"/>
         </w:rPr>
         <w:object w:dxaOrig="2620" w:dyaOrig="1480" w14:anchorId="1B68E4B3">
-          <v:shape id="_x0000_i1029" type="#_x0000_t75" style="width:130.5pt;height:74.25pt" o:ole="">
+          <v:shape id="_x0000_i1027" type="#_x0000_t75" style="width:130.5pt;height:74.25pt" o:ole="">
             <v:imagedata r:id="rId9" o:title=""/>
           </v:shape>
-          <o:OLEObject Type="Embed" ProgID="Equation.3" ShapeID="_x0000_i1029" DrawAspect="Content" ObjectID="_1760043487" r:id="rId10"/>
+          <o:OLEObject Type="Embed" ProgID="Equation.3" ShapeID="_x0000_i1027" DrawAspect="Content" ObjectID="_1760083978" r:id="rId10"/>
         </w:object>
       </w:r>
     </w:p>
@@ -1264,33 +1258,17 @@
           <w:sz w:val="28"/>
           <w:szCs w:val="28"/>
         </w:rPr>
-        <w:t>, тогда в наихудшем случае</w:t>
-      </w:r>
-      <w:r>
-        <w:rPr>
-          <w:rFonts w:ascii="Times New Roman" w:hAnsi="Times New Roman" w:cs="Times New Roman"/>
-          <w:sz w:val="28"/>
-          <w:szCs w:val="28"/>
-        </w:rPr>
-        <w:t xml:space="preserve"> </w:t>
-      </w:r>
-      <w:r>
-        <w:rPr>
-          <w:rFonts w:ascii="Times New Roman" w:hAnsi="Times New Roman" w:cs="Times New Roman"/>
-          <w:sz w:val="28"/>
-          <w:szCs w:val="28"/>
-        </w:rPr>
-        <w:t xml:space="preserve">он получит выигрыш равный </w:t>
+        <w:t xml:space="preserve">, тогда в наихудшем случае он получит выигрыш равный </w:t>
       </w:r>
       <w:r>
         <w:rPr>
           <w:position w:val="-22"/>
         </w:rPr>
         <w:object w:dxaOrig="720" w:dyaOrig="460" w14:anchorId="3AEB0DEE">
-          <v:shape id="_x0000_i1030" type="#_x0000_t75" style="width:36pt;height:22.5pt" o:ole="">
+          <v:shape id="_x0000_i1028" type="#_x0000_t75" style="width:36pt;height:22.5pt" o:ole="">
             <v:imagedata r:id="rId11" o:title=""/>
           </v:shape>
-          <o:OLEObject Type="Embed" ProgID="Equation.3" ShapeID="_x0000_i1030" DrawAspect="Content" ObjectID="_1760043488" r:id="rId12"/>
+          <o:OLEObject Type="Embed" ProgID="Equation.3" ShapeID="_x0000_i1028" DrawAspect="Content" ObjectID="_1760083979" r:id="rId12"/>
         </w:object>
       </w:r>
       <w:r>
@@ -1306,10 +1284,48 @@
           <w:position w:val="-6"/>
         </w:rPr>
         <w:object w:dxaOrig="240" w:dyaOrig="220" w14:anchorId="3F776535">
+          <v:shape id="_x0000_i1029" type="#_x0000_t75" style="width:12pt;height:11.25pt" o:ole="">
+            <v:imagedata r:id="rId13" o:title=""/>
+          </v:shape>
+          <o:OLEObject Type="Embed" ProgID="Equation.3" ShapeID="_x0000_i1029" DrawAspect="Content" ObjectID="_1760083980" r:id="rId14"/>
+        </w:object>
+      </w:r>
+      <w:r>
+        <w:rPr>
+          <w:rFonts w:ascii="Times New Roman" w:hAnsi="Times New Roman" w:cs="Times New Roman"/>
+          <w:sz w:val="28"/>
+          <w:szCs w:val="28"/>
+        </w:rPr>
+        <w:t xml:space="preserve">. Таким образом, </w:t>
+      </w:r>
+      <w:r>
+        <w:rPr>
+          <w:position w:val="-22"/>
+        </w:rPr>
+        <w:object w:dxaOrig="1560" w:dyaOrig="460" w14:anchorId="7FD7A248">
+          <v:shape id="_x0000_i1030" type="#_x0000_t75" style="width:78pt;height:22.5pt" o:ole="">
+            <v:imagedata r:id="rId15" o:title=""/>
+          </v:shape>
+          <o:OLEObject Type="Embed" ProgID="Equation.3" ShapeID="_x0000_i1030" DrawAspect="Content" ObjectID="_1760083981" r:id="rId16"/>
+        </w:object>
+      </w:r>
+      <w:r>
+        <w:rPr>
+          <w:rFonts w:ascii="Times New Roman" w:hAnsi="Times New Roman" w:cs="Times New Roman"/>
+          <w:sz w:val="28"/>
+          <w:szCs w:val="28"/>
+        </w:rPr>
+        <w:t xml:space="preserve">. Величина   называется нижней ценой игры. Очевидно, </w:t>
+      </w:r>
+      <w:r>
+        <w:rPr>
+          <w:position w:val="-6"/>
+        </w:rPr>
+        <w:object w:dxaOrig="240" w:dyaOrig="220" w14:anchorId="542F7F9D">
           <v:shape id="_x0000_i1031" type="#_x0000_t75" style="width:12pt;height:11.25pt" o:ole="">
             <v:imagedata r:id="rId13" o:title=""/>
           </v:shape>
-          <o:OLEObject Type="Embed" ProgID="Equation.3" ShapeID="_x0000_i1031" DrawAspect="Content" ObjectID="_1760043489" r:id="rId14"/>
+          <o:OLEObject Type="Embed" ProgID="Equation.3" ShapeID="_x0000_i1031" DrawAspect="Content" ObjectID="_1760083982" r:id="rId17"/>
         </w:object>
       </w:r>
       <w:r>
@@ -1318,60 +1334,6 @@
           <w:sz w:val="28"/>
           <w:szCs w:val="28"/>
         </w:rPr>
-        <w:t xml:space="preserve">. Таким образом, </w:t>
-      </w:r>
-      <w:r>
-        <w:rPr>
-          <w:position w:val="-22"/>
-        </w:rPr>
-        <w:object w:dxaOrig="1560" w:dyaOrig="460" w14:anchorId="7FD7A248">
-          <v:shape id="_x0000_i1032" type="#_x0000_t75" style="width:78pt;height:22.5pt" o:ole="">
-            <v:imagedata r:id="rId15" o:title=""/>
-          </v:shape>
-          <o:OLEObject Type="Embed" ProgID="Equation.3" ShapeID="_x0000_i1032" DrawAspect="Content" ObjectID="_1760043490" r:id="rId16"/>
-        </w:object>
-      </w:r>
-      <w:r>
-        <w:rPr>
-          <w:rFonts w:ascii="Times New Roman" w:hAnsi="Times New Roman" w:cs="Times New Roman"/>
-          <w:sz w:val="28"/>
-          <w:szCs w:val="28"/>
-        </w:rPr>
-        <w:t>. Величина   называется нижней ценой игры</w:t>
-      </w:r>
-      <w:r>
-        <w:rPr>
-          <w:rFonts w:ascii="Times New Roman" w:hAnsi="Times New Roman" w:cs="Times New Roman"/>
-          <w:sz w:val="28"/>
-          <w:szCs w:val="28"/>
-        </w:rPr>
-        <w:t xml:space="preserve">. </w:t>
-      </w:r>
-      <w:r>
-        <w:rPr>
-          <w:rFonts w:ascii="Times New Roman" w:hAnsi="Times New Roman" w:cs="Times New Roman"/>
-          <w:sz w:val="28"/>
-          <w:szCs w:val="28"/>
-        </w:rPr>
-        <w:t xml:space="preserve">Очевидно, </w:t>
-      </w:r>
-      <w:r>
-        <w:rPr>
-          <w:position w:val="-6"/>
-        </w:rPr>
-        <w:object w:dxaOrig="240" w:dyaOrig="220" w14:anchorId="542F7F9D">
-          <v:shape id="_x0000_i1033" type="#_x0000_t75" style="width:12pt;height:11.25pt" o:ole="">
-            <v:imagedata r:id="rId13" o:title=""/>
-          </v:shape>
-          <o:OLEObject Type="Embed" ProgID="Equation.3" ShapeID="_x0000_i1033" DrawAspect="Content" ObjectID="_1760043491" r:id="rId17"/>
-        </w:object>
-      </w:r>
-      <w:r>
-        <w:rPr>
-          <w:rFonts w:ascii="Times New Roman" w:hAnsi="Times New Roman" w:cs="Times New Roman"/>
-          <w:sz w:val="28"/>
-          <w:szCs w:val="28"/>
-        </w:rPr>
         <w:t xml:space="preserve"> находится в одной из строк матрицы Н, пусть в i</w:t>
       </w:r>
       <w:r>
@@ -1389,25 +1351,17 @@
           <w:sz w:val="28"/>
           <w:szCs w:val="28"/>
         </w:rPr>
-        <w:t>, тогда стратегия</w:t>
-      </w:r>
-      <w:r>
-        <w:rPr>
-          <w:rFonts w:ascii="Times New Roman" w:hAnsi="Times New Roman" w:cs="Times New Roman"/>
-          <w:sz w:val="28"/>
-          <w:szCs w:val="28"/>
-        </w:rPr>
-        <w:t xml:space="preserve"> </w:t>
+        <w:t xml:space="preserve">, тогда стратегия </w:t>
       </w:r>
       <w:r>
         <w:rPr>
           <w:position w:val="-14"/>
         </w:rPr>
         <w:object w:dxaOrig="340" w:dyaOrig="380" w14:anchorId="38E50BFB">
-          <v:shape id="_x0000_i1034" type="#_x0000_t75" style="width:17.25pt;height:18.75pt" o:ole="">
+          <v:shape id="_x0000_i1032" type="#_x0000_t75" style="width:17.25pt;height:18.75pt" o:ole="">
             <v:imagedata r:id="rId18" o:title=""/>
           </v:shape>
-          <o:OLEObject Type="Embed" ProgID="Equation.3" ShapeID="_x0000_i1034" DrawAspect="Content" ObjectID="_1760043492" r:id="rId19"/>
+          <o:OLEObject Type="Embed" ProgID="Equation.3" ShapeID="_x0000_i1032" DrawAspect="Content" ObjectID="_1760083983" r:id="rId19"/>
         </w:object>
       </w:r>
       <w:r>
@@ -1479,10 +1433,10 @@
           <w:position w:val="-6"/>
         </w:rPr>
         <w:object w:dxaOrig="240" w:dyaOrig="220" w14:anchorId="333827C5">
-          <v:shape id="_x0000_i1035" type="#_x0000_t75" style="width:12pt;height:11.25pt" o:ole="">
+          <v:shape id="_x0000_i1033" type="#_x0000_t75" style="width:12pt;height:11.25pt" o:ole="">
             <v:imagedata r:id="rId20" o:title=""/>
           </v:shape>
-          <o:OLEObject Type="Embed" ProgID="Equation.3" ShapeID="_x0000_i1035" DrawAspect="Content" ObjectID="_1760043493" r:id="rId21"/>
+          <o:OLEObject Type="Embed" ProgID="Equation.3" ShapeID="_x0000_i1033" DrawAspect="Content" ObjectID="_1760083984" r:id="rId21"/>
         </w:object>
       </w:r>
       <w:r>
@@ -1553,10 +1507,10 @@
           <w:position w:val="-22"/>
         </w:rPr>
         <w:object w:dxaOrig="740" w:dyaOrig="460" w14:anchorId="743F3046">
-          <v:shape id="_x0000_i1036" type="#_x0000_t75" style="width:36.75pt;height:22.5pt" o:ole="">
+          <v:shape id="_x0000_i1034" type="#_x0000_t75" style="width:36.75pt;height:22.5pt" o:ole="">
             <v:imagedata r:id="rId22" o:title=""/>
           </v:shape>
-          <o:OLEObject Type="Embed" ProgID="Equation.3" ShapeID="_x0000_i1036" DrawAspect="Content" ObjectID="_1760043494" r:id="rId23"/>
+          <o:OLEObject Type="Embed" ProgID="Equation.3" ShapeID="_x0000_i1034" DrawAspect="Content" ObjectID="_1760083985" r:id="rId23"/>
         </w:object>
       </w:r>
       <w:r>
@@ -1572,10 +1526,10 @@
           <w:position w:val="-22"/>
         </w:rPr>
         <w:object w:dxaOrig="1579" w:dyaOrig="460" w14:anchorId="0AF396C5">
-          <v:shape id="_x0000_i1037" type="#_x0000_t75" style="width:78.75pt;height:22.5pt" o:ole="">
+          <v:shape id="_x0000_i1035" type="#_x0000_t75" style="width:78.75pt;height:22.5pt" o:ole="">
             <v:imagedata r:id="rId24" o:title=""/>
           </v:shape>
-          <o:OLEObject Type="Embed" ProgID="Equation.3" ShapeID="_x0000_i1037" DrawAspect="Content" ObjectID="_1760043495" r:id="rId25"/>
+          <o:OLEObject Type="Embed" ProgID="Equation.3" ShapeID="_x0000_i1035" DrawAspect="Content" ObjectID="_1760083986" r:id="rId25"/>
         </w:object>
       </w:r>
       <w:r>
@@ -1611,10 +1565,10 @@
           <w:position w:val="-10"/>
         </w:rPr>
         <w:object w:dxaOrig="240" w:dyaOrig="320" w14:anchorId="20BB2988">
-          <v:shape id="_x0000_i1038" type="#_x0000_t75" style="width:12pt;height:15.75pt" o:ole="">
+          <v:shape id="_x0000_i1036" type="#_x0000_t75" style="width:12pt;height:15.75pt" o:ole="">
             <v:imagedata r:id="rId26" o:title=""/>
           </v:shape>
-          <o:OLEObject Type="Embed" ProgID="Equation.3" ShapeID="_x0000_i1038" DrawAspect="Content" ObjectID="_1760043496" r:id="rId27"/>
+          <o:OLEObject Type="Embed" ProgID="Equation.3" ShapeID="_x0000_i1036" DrawAspect="Content" ObjectID="_1760083987" r:id="rId27"/>
         </w:object>
       </w:r>
       <w:r>
@@ -1630,10 +1584,10 @@
           <w:position w:val="-14"/>
         </w:rPr>
         <w:object w:dxaOrig="340" w:dyaOrig="380" w14:anchorId="2F3235CF">
-          <v:shape id="_x0000_i1039" type="#_x0000_t75" style="width:17.25pt;height:18.75pt" o:ole="">
+          <v:shape id="_x0000_i1037" type="#_x0000_t75" style="width:17.25pt;height:18.75pt" o:ole="">
             <v:imagedata r:id="rId28" o:title=""/>
           </v:shape>
-          <o:OLEObject Type="Embed" ProgID="Equation.3" ShapeID="_x0000_i1039" DrawAspect="Content" ObjectID="_1760043497" r:id="rId29"/>
+          <o:OLEObject Type="Embed" ProgID="Equation.3" ShapeID="_x0000_i1037" DrawAspect="Content" ObjectID="_1760083988" r:id="rId29"/>
         </w:object>
       </w:r>
       <w:r>
@@ -1669,10 +1623,10 @@
           <w:position w:val="-22"/>
         </w:rPr>
         <w:object w:dxaOrig="3379" w:dyaOrig="460" w14:anchorId="0299336A">
-          <v:shape id="_x0000_i1040" type="#_x0000_t75" style="width:168.75pt;height:22.5pt" o:ole="">
+          <v:shape id="_x0000_i1038" type="#_x0000_t75" style="width:168.75pt;height:22.5pt" o:ole="">
             <v:imagedata r:id="rId30" o:title=""/>
           </v:shape>
-          <o:OLEObject Type="Embed" ProgID="Equation.3" ShapeID="_x0000_i1040" DrawAspect="Content" ObjectID="_1760043498" r:id="rId31"/>
+          <o:OLEObject Type="Embed" ProgID="Equation.3" ShapeID="_x0000_i1038" DrawAspect="Content" ObjectID="_1760083989" r:id="rId31"/>
         </w:object>
       </w:r>
     </w:p>
@@ -1700,10 +1654,10 @@
           <w:position w:val="-10"/>
         </w:rPr>
         <w:object w:dxaOrig="1040" w:dyaOrig="320" w14:anchorId="18BBF43F">
-          <v:shape id="_x0000_i1041" type="#_x0000_t75" style="width:51.75pt;height:15.75pt" o:ole="">
+          <v:shape id="_x0000_i1039" type="#_x0000_t75" style="width:51.75pt;height:15.75pt" o:ole="">
             <v:imagedata r:id="rId32" o:title=""/>
           </v:shape>
-          <o:OLEObject Type="Embed" ProgID="Equation.3" ShapeID="_x0000_i1041" DrawAspect="Content" ObjectID="_1760043499" r:id="rId33"/>
+          <o:OLEObject Type="Embed" ProgID="Equation.3" ShapeID="_x0000_i1039" DrawAspect="Content" ObjectID="_1760083990" r:id="rId33"/>
         </w:object>
       </w:r>
       <w:r>
@@ -1719,10 +1673,10 @@
           <w:position w:val="-14"/>
         </w:rPr>
         <w:object w:dxaOrig="440" w:dyaOrig="380" w14:anchorId="29F86AE2">
-          <v:shape id="_x0000_i1042" type="#_x0000_t75" style="width:22.5pt;height:18.75pt" o:ole="">
+          <v:shape id="_x0000_i1040" type="#_x0000_t75" style="width:22.5pt;height:18.75pt" o:ole="">
             <v:imagedata r:id="rId34" o:title=""/>
           </v:shape>
-          <o:OLEObject Type="Embed" ProgID="Equation.3" ShapeID="_x0000_i1042" DrawAspect="Content" ObjectID="_1760043500" r:id="rId35"/>
+          <o:OLEObject Type="Embed" ProgID="Equation.3" ShapeID="_x0000_i1040" DrawAspect="Content" ObjectID="_1760083991" r:id="rId35"/>
         </w:object>
       </w:r>
       <w:r>
@@ -1758,7 +1712,6 @@
           <w:rFonts w:ascii="Times New Roman" w:hAnsi="Times New Roman" w:cs="Times New Roman"/>
           <w:sz w:val="28"/>
           <w:szCs w:val="28"/>
-          <w:lang w:val="en-US"/>
         </w:rPr>
         <w:t xml:space="preserve"> </w:t>
       </w:r>
@@ -1767,10 +1720,10 @@
           <w:position w:val="-14"/>
         </w:rPr>
         <w:object w:dxaOrig="340" w:dyaOrig="380" w14:anchorId="4D5D1725">
-          <v:shape id="_x0000_i1043" type="#_x0000_t75" style="width:17.25pt;height:18.75pt" o:ole="">
+          <v:shape id="_x0000_i1041" type="#_x0000_t75" style="width:17.25pt;height:18.75pt" o:ole="">
             <v:imagedata r:id="rId36" o:title=""/>
           </v:shape>
-          <o:OLEObject Type="Embed" ProgID="Equation.3" ShapeID="_x0000_i1043" DrawAspect="Content" ObjectID="_1760043501" r:id="rId37"/>
+          <o:OLEObject Type="Embed" ProgID="Equation.3" ShapeID="_x0000_i1041" DrawAspect="Content" ObjectID="_1760083992" r:id="rId37"/>
         </w:object>
       </w:r>
       <w:r>
@@ -1786,10 +1739,10 @@
           <w:position w:val="-14"/>
         </w:rPr>
         <w:object w:dxaOrig="340" w:dyaOrig="380" w14:anchorId="2A65ADA1">
-          <v:shape id="_x0000_i1044" type="#_x0000_t75" style="width:17.25pt;height:18.75pt" o:ole="">
+          <v:shape id="_x0000_i1042" type="#_x0000_t75" style="width:17.25pt;height:18.75pt" o:ole="">
             <v:imagedata r:id="rId38" o:title=""/>
           </v:shape>
-          <o:OLEObject Type="Embed" ProgID="Equation.3" ShapeID="_x0000_i1044" DrawAspect="Content" ObjectID="_1760043502" r:id="rId39"/>
+          <o:OLEObject Type="Embed" ProgID="Equation.3" ShapeID="_x0000_i1042" DrawAspect="Content" ObjectID="_1760083993" r:id="rId39"/>
         </w:object>
       </w:r>
       <w:r>
@@ -1827,7 +1780,7 @@
           <w:sz w:val="28"/>
           <w:szCs w:val="28"/>
         </w:rPr>
-        <w:t>Игры, не содержащие седловой точки. Смешанные стратегии.</w:t>
+        <w:t xml:space="preserve">Игры, не содержащие седловой точки. Смешанные стратегии. </w:t>
       </w:r>
       <w:r>
         <w:rPr>
@@ -1839,18 +1792,6 @@
           <w:sz w:val="28"/>
           <w:szCs w:val="28"/>
         </w:rPr>
-        <w:t xml:space="preserve"> </w:t>
-      </w:r>
-      <w:r>
-        <w:rPr>
-          <w:rFonts w:ascii="Times New Roman" w:hAnsi="Times New Roman" w:cs="Times New Roman"/>
-          <w:b/>
-          <w:bCs/>
-          <w:i/>
-          <w:iCs/>
-          <w:sz w:val="28"/>
-          <w:szCs w:val="28"/>
-        </w:rPr>
         <w:t>Применение симплекс-метода.</w:t>
       </w:r>
     </w:p>
@@ -1886,10 +1827,10 @@
           <w:position w:val="-10"/>
         </w:rPr>
         <w:object w:dxaOrig="660" w:dyaOrig="320" w14:anchorId="534BE35D">
-          <v:shape id="_x0000_i1045" type="#_x0000_t75" style="width:33pt;height:15.75pt" o:ole="">
+          <v:shape id="_x0000_i1043" type="#_x0000_t75" style="width:33pt;height:15.75pt" o:ole="">
             <v:imagedata r:id="rId40" o:title=""/>
           </v:shape>
-          <o:OLEObject Type="Embed" ProgID="Equation.3" ShapeID="_x0000_i1045" DrawAspect="Content" ObjectID="_1760043503" r:id="rId41"/>
+          <o:OLEObject Type="Embed" ProgID="Equation.3" ShapeID="_x0000_i1043" DrawAspect="Content" ObjectID="_1760083994" r:id="rId41"/>
         </w:object>
       </w:r>
       <w:r>
@@ -1928,10 +1869,10 @@
           <w:position w:val="-6"/>
         </w:rPr>
         <w:object w:dxaOrig="639" w:dyaOrig="279" w14:anchorId="0CFB6DF9">
-          <v:shape id="_x0000_i1047" type="#_x0000_t75" style="width:31.5pt;height:13.5pt" o:ole="">
+          <v:shape id="_x0000_i1044" type="#_x0000_t75" style="width:31.5pt;height:13.5pt" o:ole="">
             <v:imagedata r:id="rId42" o:title=""/>
           </v:shape>
-          <o:OLEObject Type="Embed" ProgID="Equation.3" ShapeID="_x0000_i1047" DrawAspect="Content" ObjectID="_1760043504" r:id="rId43"/>
+          <o:OLEObject Type="Embed" ProgID="Equation.3" ShapeID="_x0000_i1044" DrawAspect="Content" ObjectID="_1760083995" r:id="rId43"/>
         </w:object>
       </w:r>
       <w:r>
@@ -1947,10 +1888,10 @@
           <w:position w:val="-10"/>
         </w:rPr>
         <w:object w:dxaOrig="660" w:dyaOrig="320" w14:anchorId="2CB975A5">
-          <v:shape id="_x0000_i1048" type="#_x0000_t75" style="width:33pt;height:15.75pt" o:ole="">
+          <v:shape id="_x0000_i1045" type="#_x0000_t75" style="width:33pt;height:15.75pt" o:ole="">
             <v:imagedata r:id="rId44" o:title=""/>
           </v:shape>
-          <o:OLEObject Type="Embed" ProgID="Equation.3" ShapeID="_x0000_i1048" DrawAspect="Content" ObjectID="_1760043505" r:id="rId45"/>
+          <o:OLEObject Type="Embed" ProgID="Equation.3" ShapeID="_x0000_i1045" DrawAspect="Content" ObjectID="_1760083996" r:id="rId45"/>
         </w:object>
       </w:r>
       <w:r>
@@ -1974,10 +1915,10 @@
           <w:position w:val="-10"/>
         </w:rPr>
         <w:object w:dxaOrig="1060" w:dyaOrig="320" w14:anchorId="62FCF28E">
-          <v:shape id="_x0000_i1049" type="#_x0000_t75" style="width:53.25pt;height:15.75pt" o:ole="">
+          <v:shape id="_x0000_i1046" type="#_x0000_t75" style="width:53.25pt;height:15.75pt" o:ole="">
             <v:imagedata r:id="rId46" o:title=""/>
           </v:shape>
-          <o:OLEObject Type="Embed" ProgID="Equation.3" ShapeID="_x0000_i1049" DrawAspect="Content" ObjectID="_1760043506" r:id="rId47"/>
+          <o:OLEObject Type="Embed" ProgID="Equation.3" ShapeID="_x0000_i1046" DrawAspect="Content" ObjectID="_1760083997" r:id="rId47"/>
         </w:object>
       </w:r>
       <w:r>
@@ -2060,10 +2001,10 @@
           <w:position w:val="-12"/>
         </w:rPr>
         <w:object w:dxaOrig="240" w:dyaOrig="360" w14:anchorId="5D1826F2">
-          <v:shape id="_x0000_i1050" type="#_x0000_t75" style="width:12pt;height:18pt" o:ole="">
+          <v:shape id="_x0000_i1047" type="#_x0000_t75" style="width:12pt;height:18pt" o:ole="">
             <v:imagedata r:id="rId48" o:title=""/>
           </v:shape>
-          <o:OLEObject Type="Embed" ProgID="Equation.3" ShapeID="_x0000_i1050" DrawAspect="Content" ObjectID="_1760043507" r:id="rId49"/>
+          <o:OLEObject Type="Embed" ProgID="Equation.3" ShapeID="_x0000_i1047" DrawAspect="Content" ObjectID="_1760083998" r:id="rId49"/>
         </w:object>
       </w:r>
       <w:r>
@@ -2079,10 +2020,10 @@
           <w:position w:val="-14"/>
         </w:rPr>
         <w:object w:dxaOrig="300" w:dyaOrig="380" w14:anchorId="2AEE647F">
-          <v:shape id="_x0000_i1051" type="#_x0000_t75" style="width:15pt;height:18.75pt" o:ole="">
+          <v:shape id="_x0000_i1048" type="#_x0000_t75" style="width:15pt;height:18.75pt" o:ole="">
             <v:imagedata r:id="rId50" o:title=""/>
           </v:shape>
-          <o:OLEObject Type="Embed" ProgID="Equation.3" ShapeID="_x0000_i1051" DrawAspect="Content" ObjectID="_1760043508" r:id="rId51"/>
+          <o:OLEObject Type="Embed" ProgID="Equation.3" ShapeID="_x0000_i1048" DrawAspect="Content" ObjectID="_1760083999" r:id="rId51"/>
         </w:object>
       </w:r>
       <w:r>
@@ -2098,10 +2039,10 @@
           <w:position w:val="-12"/>
         </w:rPr>
         <w:object w:dxaOrig="1800" w:dyaOrig="360" w14:anchorId="723A4A63">
-          <v:shape id="_x0000_i1052" type="#_x0000_t75" style="width:90pt;height:18pt" o:ole="">
+          <v:shape id="_x0000_i1049" type="#_x0000_t75" style="width:90pt;height:18pt" o:ole="">
             <v:imagedata r:id="rId52" o:title=""/>
           </v:shape>
-          <o:OLEObject Type="Embed" ProgID="Equation.3" ShapeID="_x0000_i1052" DrawAspect="Content" ObjectID="_1760043509" r:id="rId53"/>
+          <o:OLEObject Type="Embed" ProgID="Equation.3" ShapeID="_x0000_i1049" DrawAspect="Content" ObjectID="_1760084000" r:id="rId53"/>
         </w:object>
       </w:r>
       <w:r>
@@ -2125,10 +2066,10 @@
           <w:position w:val="-28"/>
         </w:rPr>
         <w:object w:dxaOrig="900" w:dyaOrig="680" w14:anchorId="27542350">
-          <v:shape id="_x0000_i1053" type="#_x0000_t75" style="width:45pt;height:33.75pt" o:ole="">
+          <v:shape id="_x0000_i1050" type="#_x0000_t75" style="width:45pt;height:33.75pt" o:ole="">
             <v:imagedata r:id="rId54" o:title=""/>
           </v:shape>
-          <o:OLEObject Type="Embed" ProgID="Equation.3" ShapeID="_x0000_i1053" DrawAspect="Content" ObjectID="_1760043510" r:id="rId55"/>
+          <o:OLEObject Type="Embed" ProgID="Equation.3" ShapeID="_x0000_i1050" DrawAspect="Content" ObjectID="_1760084001" r:id="rId55"/>
         </w:object>
       </w:r>
       <w:r>
@@ -2144,10 +2085,10 @@
           <w:position w:val="-12"/>
         </w:rPr>
         <w:object w:dxaOrig="1760" w:dyaOrig="360" w14:anchorId="70B7CDF5">
-          <v:shape id="_x0000_i1054" type="#_x0000_t75" style="width:87.75pt;height:18pt" o:ole="">
+          <v:shape id="_x0000_i1051" type="#_x0000_t75" style="width:87.75pt;height:18pt" o:ole="">
             <v:imagedata r:id="rId56" o:title=""/>
           </v:shape>
-          <o:OLEObject Type="Embed" ProgID="Equation.3" ShapeID="_x0000_i1054" DrawAspect="Content" ObjectID="_1760043511" r:id="rId57"/>
+          <o:OLEObject Type="Embed" ProgID="Equation.3" ShapeID="_x0000_i1051" DrawAspect="Content" ObjectID="_1760084002" r:id="rId57"/>
         </w:object>
       </w:r>
       <w:r>
@@ -2163,10 +2104,10 @@
           <w:position w:val="-30"/>
         </w:rPr>
         <w:object w:dxaOrig="940" w:dyaOrig="700" w14:anchorId="67F92CC9">
-          <v:shape id="_x0000_i1055" type="#_x0000_t75" style="width:47.25pt;height:35.25pt" o:ole="">
+          <v:shape id="_x0000_i1052" type="#_x0000_t75" style="width:47.25pt;height:35.25pt" o:ole="">
             <v:imagedata r:id="rId58" o:title=""/>
           </v:shape>
-          <o:OLEObject Type="Embed" ProgID="Equation.3" ShapeID="_x0000_i1055" DrawAspect="Content" ObjectID="_1760043512" r:id="rId59"/>
+          <o:OLEObject Type="Embed" ProgID="Equation.3" ShapeID="_x0000_i1052" DrawAspect="Content" ObjectID="_1760084003" r:id="rId59"/>
         </w:object>
       </w:r>
       <w:r>
@@ -2224,10 +2165,10 @@
           <w:position w:val="-32"/>
         </w:rPr>
         <w:object w:dxaOrig="2360" w:dyaOrig="720" w14:anchorId="6F08B530">
-          <v:shape id="_x0000_i1056" type="#_x0000_t75" style="width:117.75pt;height:36pt" o:ole="">
+          <v:shape id="_x0000_i1053" type="#_x0000_t75" style="width:117.75pt;height:36pt" o:ole="">
             <v:imagedata r:id="rId60" o:title=""/>
           </v:shape>
-          <o:OLEObject Type="Embed" ProgID="Equation.3" ShapeID="_x0000_i1056" DrawAspect="Content" ObjectID="_1760043513" r:id="rId61"/>
+          <o:OLEObject Type="Embed" ProgID="Equation.3" ShapeID="_x0000_i1053" DrawAspect="Content" ObjectID="_1760084004" r:id="rId61"/>
         </w:object>
       </w:r>
       <w:r>
@@ -2253,10 +2194,10 @@
           <w:position w:val="-4"/>
         </w:rPr>
         <w:object w:dxaOrig="279" w:dyaOrig="260" w14:anchorId="7D675C6B">
-          <v:shape id="_x0000_i1057" type="#_x0000_t75" style="width:13.5pt;height:13.5pt" o:ole="">
+          <v:shape id="_x0000_i1054" type="#_x0000_t75" style="width:13.5pt;height:13.5pt" o:ole="">
             <v:imagedata r:id="rId62" o:title=""/>
           </v:shape>
-          <o:OLEObject Type="Embed" ProgID="Equation.3" ShapeID="_x0000_i1057" DrawAspect="Content" ObjectID="_1760043514" r:id="rId63"/>
+          <o:OLEObject Type="Embed" ProgID="Equation.3" ShapeID="_x0000_i1054" DrawAspect="Content" ObjectID="_1760084005" r:id="rId63"/>
         </w:object>
       </w:r>
       <w:r>
@@ -2272,10 +2213,10 @@
           <w:position w:val="-4"/>
         </w:rPr>
         <w:object w:dxaOrig="279" w:dyaOrig="300" w14:anchorId="0562437C">
-          <v:shape id="_x0000_i1058" type="#_x0000_t75" style="width:13.5pt;height:15pt" o:ole="">
+          <v:shape id="_x0000_i1055" type="#_x0000_t75" style="width:13.5pt;height:15pt" o:ole="">
             <v:imagedata r:id="rId64" o:title=""/>
           </v:shape>
-          <o:OLEObject Type="Embed" ProgID="Equation.3" ShapeID="_x0000_i1058" DrawAspect="Content" ObjectID="_1760043515" r:id="rId65"/>
+          <o:OLEObject Type="Embed" ProgID="Equation.3" ShapeID="_x0000_i1055" DrawAspect="Content" ObjectID="_1760084006" r:id="rId65"/>
         </w:object>
       </w:r>
       <w:r>
@@ -2292,10 +2233,10 @@
           <w:lang w:val="en-US"/>
         </w:rPr>
         <w:object w:dxaOrig="1420" w:dyaOrig="340" w14:anchorId="7325D164">
-          <v:shape id="_x0000_i1059" type="#_x0000_t75" style="width:71.25pt;height:17.25pt" o:ole="">
+          <v:shape id="_x0000_i1056" type="#_x0000_t75" style="width:71.25pt;height:17.25pt" o:ole="">
             <v:imagedata r:id="rId66" o:title=""/>
           </v:shape>
-          <o:OLEObject Type="Embed" ProgID="Equation.3" ShapeID="_x0000_i1059" DrawAspect="Content" ObjectID="_1760043516" r:id="rId67"/>
+          <o:OLEObject Type="Embed" ProgID="Equation.3" ShapeID="_x0000_i1056" DrawAspect="Content" ObjectID="_1760084007" r:id="rId67"/>
         </w:object>
       </w:r>
       <w:r>
@@ -2319,10 +2260,10 @@
           <w:position w:val="-10"/>
         </w:rPr>
         <w:object w:dxaOrig="2540" w:dyaOrig="360" w14:anchorId="62A8F4E9">
-          <v:shape id="_x0000_i1060" type="#_x0000_t75" style="width:126.75pt;height:18pt" o:ole="">
+          <v:shape id="_x0000_i1057" type="#_x0000_t75" style="width:126.75pt;height:18pt" o:ole="">
             <v:imagedata r:id="rId68" o:title=""/>
           </v:shape>
-          <o:OLEObject Type="Embed" ProgID="Equation.3" ShapeID="_x0000_i1060" DrawAspect="Content" ObjectID="_1760043517" r:id="rId69"/>
+          <o:OLEObject Type="Embed" ProgID="Equation.3" ShapeID="_x0000_i1057" DrawAspect="Content" ObjectID="_1760084008" r:id="rId69"/>
         </w:object>
       </w:r>
       <w:r>
@@ -2348,10 +2289,10 @@
           <w:position w:val="-4"/>
         </w:rPr>
         <w:object w:dxaOrig="340" w:dyaOrig="260" w14:anchorId="2E95E31D">
-          <v:shape id="_x0000_i1061" type="#_x0000_t75" style="width:17.25pt;height:13.5pt" o:ole="">
+          <v:shape id="_x0000_i1058" type="#_x0000_t75" style="width:17.25pt;height:13.5pt" o:ole="">
             <v:imagedata r:id="rId70" o:title=""/>
           </v:shape>
-          <o:OLEObject Type="Embed" ProgID="Equation.3" ShapeID="_x0000_i1061" DrawAspect="Content" ObjectID="_1760043518" r:id="rId71"/>
+          <o:OLEObject Type="Embed" ProgID="Equation.3" ShapeID="_x0000_i1058" DrawAspect="Content" ObjectID="_1760084009" r:id="rId71"/>
         </w:object>
       </w:r>
       <w:r>
@@ -2367,10 +2308,10 @@
           <w:position w:val="-4"/>
         </w:rPr>
         <w:object w:dxaOrig="240" w:dyaOrig="300" w14:anchorId="1FD877D8">
-          <v:shape id="_x0000_i1062" type="#_x0000_t75" style="width:12pt;height:15pt" o:ole="">
+          <v:shape id="_x0000_i1059" type="#_x0000_t75" style="width:12pt;height:15pt" o:ole="">
             <v:imagedata r:id="rId72" o:title=""/>
           </v:shape>
-          <o:OLEObject Type="Embed" ProgID="Equation.3" ShapeID="_x0000_i1062" DrawAspect="Content" ObjectID="_1760043519" r:id="rId73"/>
+          <o:OLEObject Type="Embed" ProgID="Equation.3" ShapeID="_x0000_i1059" DrawAspect="Content" ObjectID="_1760084010" r:id="rId73"/>
         </w:object>
       </w:r>
       <w:r>
@@ -2394,10 +2335,10 @@
           <w:position w:val="-10"/>
         </w:rPr>
         <w:object w:dxaOrig="2520" w:dyaOrig="360" w14:anchorId="2834477C">
-          <v:shape id="_x0000_i1063" type="#_x0000_t75" style="width:126pt;height:18pt" o:ole="">
+          <v:shape id="_x0000_i1060" type="#_x0000_t75" style="width:126pt;height:18pt" o:ole="">
             <v:imagedata r:id="rId74" o:title=""/>
           </v:shape>
-          <o:OLEObject Type="Embed" ProgID="Equation.3" ShapeID="_x0000_i1063" DrawAspect="Content" ObjectID="_1760043520" r:id="rId75"/>
+          <o:OLEObject Type="Embed" ProgID="Equation.3" ShapeID="_x0000_i1060" DrawAspect="Content" ObjectID="_1760084011" r:id="rId75"/>
         </w:object>
       </w:r>
       <w:r>
@@ -2428,10 +2369,10 @@
           <w:position w:val="-4"/>
         </w:rPr>
         <w:object w:dxaOrig="340" w:dyaOrig="260" w14:anchorId="6FD2001E">
-          <v:shape id="_x0000_i1064" type="#_x0000_t75" style="width:17.25pt;height:13.5pt" o:ole="">
+          <v:shape id="_x0000_i1061" type="#_x0000_t75" style="width:17.25pt;height:13.5pt" o:ole="">
             <v:imagedata r:id="rId76" o:title=""/>
           </v:shape>
-          <o:OLEObject Type="Embed" ProgID="Equation.3" ShapeID="_x0000_i1064" DrawAspect="Content" ObjectID="_1760043521" r:id="rId77"/>
+          <o:OLEObject Type="Embed" ProgID="Equation.3" ShapeID="_x0000_i1061" DrawAspect="Content" ObjectID="_1760084012" r:id="rId77"/>
         </w:object>
       </w:r>
       <w:r>
@@ -2447,10 +2388,10 @@
           <w:position w:val="-4"/>
         </w:rPr>
         <w:object w:dxaOrig="279" w:dyaOrig="260" w14:anchorId="6A1E0688">
-          <v:shape id="_x0000_i1065" type="#_x0000_t75" style="width:13.5pt;height:13.5pt" o:ole="">
+          <v:shape id="_x0000_i1062" type="#_x0000_t75" style="width:13.5pt;height:13.5pt" o:ole="">
             <v:imagedata r:id="rId78" o:title=""/>
           </v:shape>
-          <o:OLEObject Type="Embed" ProgID="Equation.3" ShapeID="_x0000_i1065" DrawAspect="Content" ObjectID="_1760043522" r:id="rId79"/>
+          <o:OLEObject Type="Embed" ProgID="Equation.3" ShapeID="_x0000_i1062" DrawAspect="Content" ObjectID="_1760084013" r:id="rId79"/>
         </w:object>
       </w:r>
       <w:r>
@@ -2469,10 +2410,10 @@
           <w:position w:val="-4"/>
         </w:rPr>
         <w:object w:dxaOrig="240" w:dyaOrig="300" w14:anchorId="565B76C7">
-          <v:shape id="_x0000_i1066" type="#_x0000_t75" style="width:12pt;height:15pt" o:ole="">
+          <v:shape id="_x0000_i1063" type="#_x0000_t75" style="width:12pt;height:15pt" o:ole="">
             <v:imagedata r:id="rId80" o:title=""/>
           </v:shape>
-          <o:OLEObject Type="Embed" ProgID="Equation.3" ShapeID="_x0000_i1066" DrawAspect="Content" ObjectID="_1760043523" r:id="rId81"/>
+          <o:OLEObject Type="Embed" ProgID="Equation.3" ShapeID="_x0000_i1063" DrawAspect="Content" ObjectID="_1760084014" r:id="rId81"/>
         </w:object>
       </w:r>
       <w:r>
@@ -2496,10 +2437,10 @@
           <w:position w:val="-4"/>
         </w:rPr>
         <w:object w:dxaOrig="340" w:dyaOrig="260" w14:anchorId="1B44CA87">
-          <v:shape id="_x0000_i1067" type="#_x0000_t75" style="width:17.25pt;height:13.5pt" o:ole="">
+          <v:shape id="_x0000_i1064" type="#_x0000_t75" style="width:17.25pt;height:13.5pt" o:ole="">
             <v:imagedata r:id="rId82" o:title=""/>
           </v:shape>
-          <o:OLEObject Type="Embed" ProgID="Equation.3" ShapeID="_x0000_i1067" DrawAspect="Content" ObjectID="_1760043524" r:id="rId83"/>
+          <o:OLEObject Type="Embed" ProgID="Equation.3" ShapeID="_x0000_i1064" DrawAspect="Content" ObjectID="_1760084015" r:id="rId83"/>
         </w:object>
       </w:r>
       <w:r>
@@ -2515,10 +2456,10 @@
           <w:position w:val="-4"/>
         </w:rPr>
         <w:object w:dxaOrig="360" w:dyaOrig="300" w14:anchorId="77FB8ECD">
-          <v:shape id="_x0000_i1068" type="#_x0000_t75" style="width:18pt;height:15pt" o:ole="">
+          <v:shape id="_x0000_i1065" type="#_x0000_t75" style="width:18pt;height:15pt" o:ole="">
             <v:imagedata r:id="rId84" o:title=""/>
           </v:shape>
-          <o:OLEObject Type="Embed" ProgID="Equation.3" ShapeID="_x0000_i1068" DrawAspect="Content" ObjectID="_1760043525" r:id="rId85"/>
+          <o:OLEObject Type="Embed" ProgID="Equation.3" ShapeID="_x0000_i1065" DrawAspect="Content" ObjectID="_1760084016" r:id="rId85"/>
         </w:object>
       </w:r>
       <w:r>
@@ -2534,10 +2475,10 @@
           <w:position w:val="-4"/>
         </w:rPr>
         <w:object w:dxaOrig="300" w:dyaOrig="300" w14:anchorId="0CD6B7A3">
-          <v:shape id="_x0000_i1069" type="#_x0000_t75" style="width:15pt;height:15pt" o:ole="">
+          <v:shape id="_x0000_i1066" type="#_x0000_t75" style="width:15pt;height:15pt" o:ole="">
             <v:imagedata r:id="rId86" o:title=""/>
           </v:shape>
-          <o:OLEObject Type="Embed" ProgID="Equation.3" ShapeID="_x0000_i1069" DrawAspect="Content" ObjectID="_1760043526" r:id="rId87"/>
+          <o:OLEObject Type="Embed" ProgID="Equation.3" ShapeID="_x0000_i1066" DrawAspect="Content" ObjectID="_1760084017" r:id="rId87"/>
         </w:object>
       </w:r>
       <w:r>
@@ -2546,7 +2487,25 @@
           <w:sz w:val="28"/>
           <w:szCs w:val="28"/>
         </w:rPr>
-        <w:t>, минимизирующая математическое ожидание его проигрыша.</w:t>
+        <w:t xml:space="preserve">, </w:t>
+      </w:r>
+      <w:proofErr w:type="spellStart"/>
+      <w:r>
+        <w:rPr>
+          <w:rFonts w:ascii="Times New Roman" w:hAnsi="Times New Roman" w:cs="Times New Roman"/>
+          <w:sz w:val="28"/>
+          <w:szCs w:val="28"/>
+        </w:rPr>
+        <w:t>минимизирующая</w:t>
+      </w:r>
+      <w:proofErr w:type="spellEnd"/>
+      <w:r>
+        <w:rPr>
+          <w:rFonts w:ascii="Times New Roman" w:hAnsi="Times New Roman" w:cs="Times New Roman"/>
+          <w:sz w:val="28"/>
+          <w:szCs w:val="28"/>
+        </w:rPr>
+        <w:t xml:space="preserve"> математическое ожидание его проигрыша.</w:t>
       </w:r>
       <w:r>
         <w:rPr>
@@ -2569,10 +2528,10 @@
           <w:position w:val="-10"/>
         </w:rPr>
         <w:object w:dxaOrig="320" w:dyaOrig="340" w14:anchorId="44BD0636">
-          <v:shape id="_x0000_i1070" type="#_x0000_t75" style="width:15.75pt;height:17.25pt" o:ole="">
+          <v:shape id="_x0000_i1067" type="#_x0000_t75" style="width:15.75pt;height:17.25pt" o:ole="">
             <v:imagedata r:id="rId88" o:title=""/>
           </v:shape>
-          <o:OLEObject Type="Embed" ProgID="Equation.3" ShapeID="_x0000_i1070" DrawAspect="Content" ObjectID="_1760043527" r:id="rId89"/>
+          <o:OLEObject Type="Embed" ProgID="Equation.3" ShapeID="_x0000_i1067" DrawAspect="Content" ObjectID="_1760084018" r:id="rId89"/>
         </w:object>
       </w:r>
       <w:r>
@@ -2588,10 +2547,10 @@
           <w:position w:val="-10"/>
         </w:rPr>
         <w:object w:dxaOrig="320" w:dyaOrig="340" w14:anchorId="42DF08ED">
-          <v:shape id="_x0000_i1071" type="#_x0000_t75" style="width:15.75pt;height:17.25pt" o:ole="">
+          <v:shape id="_x0000_i1068" type="#_x0000_t75" style="width:15.75pt;height:17.25pt" o:ole="">
             <v:imagedata r:id="rId90" o:title=""/>
           </v:shape>
-          <o:OLEObject Type="Embed" ProgID="Equation.3" ShapeID="_x0000_i1071" DrawAspect="Content" ObjectID="_1760043528" r:id="rId91"/>
+          <o:OLEObject Type="Embed" ProgID="Equation.3" ShapeID="_x0000_i1068" DrawAspect="Content" ObjectID="_1760084019" r:id="rId91"/>
         </w:object>
       </w:r>
       <w:r>
@@ -2602,10 +2561,10 @@
           <w:position w:val="-30"/>
         </w:rPr>
         <w:object w:dxaOrig="2520" w:dyaOrig="700" w14:anchorId="11D6F8A5">
-          <v:shape id="_x0000_i1072" type="#_x0000_t75" style="width:126pt;height:35.25pt" o:ole="" fillcolor="window">
+          <v:shape id="_x0000_i1069" type="#_x0000_t75" style="width:126pt;height:35.25pt" o:ole="" fillcolor="window">
             <v:imagedata r:id="rId92" o:title=""/>
           </v:shape>
-          <o:OLEObject Type="Embed" ProgID="Equation.3" ShapeID="_x0000_i1072" DrawAspect="Content" ObjectID="_1760043529" r:id="rId93"/>
+          <o:OLEObject Type="Embed" ProgID="Equation.3" ShapeID="_x0000_i1069" DrawAspect="Content" ObjectID="_1760084020" r:id="rId93"/>
         </w:object>
       </w:r>
       <w:r>
@@ -2657,8 +2616,10 @@
       <w:r>
         <w:rPr>
           <w:rFonts w:ascii="Times New Roman" w:hAnsi="Times New Roman" w:cs="Times New Roman"/>
-          <w:sz w:val="28"/>
-          <w:szCs w:val="28"/>
+          <w:noProof/>
+          <w:sz w:val="28"/>
+          <w:szCs w:val="28"/>
+          <w:lang w:eastAsia="ru-RU"/>
         </w:rPr>
         <w:lastRenderedPageBreak/>
         <w:drawing>
@@ -2776,8 +2737,10 @@
       <w:r>
         <w:rPr>
           <w:rFonts w:ascii="Times New Roman" w:hAnsi="Times New Roman" w:cs="Times New Roman"/>
-          <w:sz w:val="28"/>
-          <w:szCs w:val="28"/>
+          <w:noProof/>
+          <w:sz w:val="28"/>
+          <w:szCs w:val="28"/>
+          <w:lang w:eastAsia="ru-RU"/>
         </w:rPr>
         <w:drawing>
           <wp:anchor distT="0" distB="0" distL="114300" distR="114300" simplePos="0" relativeHeight="251665408" behindDoc="0" locked="0" layoutInCell="1" allowOverlap="1" wp14:anchorId="15A823CC" wp14:editId="212D2B4E">
@@ -2838,8 +2801,10 @@
       <w:r>
         <w:rPr>
           <w:rFonts w:ascii="Times New Roman" w:hAnsi="Times New Roman" w:cs="Times New Roman"/>
-          <w:sz w:val="28"/>
-          <w:szCs w:val="28"/>
+          <w:noProof/>
+          <w:sz w:val="28"/>
+          <w:szCs w:val="28"/>
+          <w:lang w:eastAsia="ru-RU"/>
         </w:rPr>
         <w:drawing>
           <wp:anchor distT="0" distB="0" distL="114300" distR="114300" simplePos="0" relativeHeight="251664384" behindDoc="0" locked="0" layoutInCell="1" allowOverlap="1" wp14:anchorId="04D08CB1" wp14:editId="5AF0EE79">
@@ -2952,8 +2917,10 @@
       <w:r>
         <w:rPr>
           <w:rFonts w:ascii="Times New Roman" w:hAnsi="Times New Roman" w:cs="Times New Roman"/>
-          <w:sz w:val="28"/>
-          <w:szCs w:val="28"/>
+          <w:noProof/>
+          <w:sz w:val="28"/>
+          <w:szCs w:val="28"/>
+          <w:lang w:eastAsia="ru-RU"/>
         </w:rPr>
         <w:drawing>
           <wp:inline distT="0" distB="0" distL="0" distR="0" wp14:anchorId="1CCF210E" wp14:editId="5133E1C3">
@@ -3042,8 +3009,10 @@
       <w:r>
         <w:rPr>
           <w:rFonts w:ascii="Times New Roman" w:hAnsi="Times New Roman" w:cs="Times New Roman"/>
-          <w:sz w:val="28"/>
-          <w:szCs w:val="28"/>
+          <w:noProof/>
+          <w:sz w:val="28"/>
+          <w:szCs w:val="28"/>
+          <w:lang w:eastAsia="ru-RU"/>
         </w:rPr>
         <w:lastRenderedPageBreak/>
         <w:drawing>
@@ -3090,6 +3059,59 @@
         </w:tabs>
         <w:rPr>
           <w:rFonts w:ascii="Times New Roman" w:hAnsi="Times New Roman" w:cs="Times New Roman"/>
+          <w:sz w:val="28"/>
+          <w:szCs w:val="28"/>
+        </w:rPr>
+      </w:pPr>
+      <w:r>
+        <w:rPr>
+          <w:rFonts w:ascii="Times New Roman" w:hAnsi="Times New Roman" w:cs="Times New Roman"/>
+          <w:sz w:val="28"/>
+          <w:szCs w:val="28"/>
+        </w:rPr>
+        <w:t xml:space="preserve">Реализация: </w:t>
+      </w:r>
+    </w:p>
+    <w:p>
+      <w:pPr>
+        <w:tabs>
+          <w:tab w:val="left" w:pos="1770"/>
+        </w:tabs>
+        <w:rPr>
+          <w:rFonts w:ascii="Times New Roman" w:hAnsi="Times New Roman" w:cs="Times New Roman"/>
+          <w:sz w:val="28"/>
+          <w:szCs w:val="28"/>
+        </w:rPr>
+      </w:pPr>
+      <w:hyperlink r:id="rId99" w:history="1">
+        <w:r>
+          <w:rPr>
+            <w:rStyle w:val="a4"/>
+            <w:rFonts w:ascii="Times New Roman" w:hAnsi="Times New Roman" w:cs="Times New Roman"/>
+            <w:sz w:val="28"/>
+            <w:szCs w:val="28"/>
+          </w:rPr>
+          <w:t>https://github.com/russianZAK/applied-mathematics/blob/main/Lab%202%205-sem/lab2.5.ipynb</w:t>
+        </w:r>
+      </w:hyperlink>
+      <w:r>
+        <w:rPr>
+          <w:rFonts w:ascii="Times New Roman" w:hAnsi="Times New Roman" w:cs="Times New Roman"/>
+          <w:sz w:val="28"/>
+          <w:szCs w:val="28"/>
+        </w:rPr>
+        <w:t xml:space="preserve"> </w:t>
+      </w:r>
+      <w:bookmarkStart w:id="0" w:name="_GoBack"/>
+      <w:bookmarkEnd w:id="0"/>
+    </w:p>
+    <w:p>
+      <w:pPr>
+        <w:tabs>
+          <w:tab w:val="left" w:pos="1770"/>
+        </w:tabs>
+        <w:rPr>
+          <w:rFonts w:ascii="Times New Roman" w:hAnsi="Times New Roman" w:cs="Times New Roman"/>
           <w:b/>
           <w:bCs/>
           <w:sz w:val="28"/>
@@ -3196,7 +3218,7 @@
 </file>
 
 <file path=word/numbering.xml><?xml version="1.0" encoding="utf-8"?>
-<w:numbering xmlns:wpc="http://schemas.microsoft.com/office/word/2010/wordprocessingCanvas" xmlns:cx="http://schemas.microsoft.com/office/drawing/2014/chartex" xmlns:cx1="http://schemas.microsoft.com/office/drawing/2015/9/8/chartex" xmlns:cx2="http://schemas.microsoft.com/office/drawing/2015/10/21/chartex" xmlns:cx3="http://schemas.microsoft.com/office/drawing/2016/5/9/chartex" xmlns:cx4="http://schemas.microsoft.com/office/drawing/2016/5/10/chartex" xmlns:cx5="http://schemas.microsoft.com/office/drawing/2016/5/11/chartex" xmlns:cx6="http://schemas.microsoft.com/office/drawing/2016/5/12/chartex" xmlns:cx7="http://schemas.microsoft.com/office/drawing/2016/5/13/chartex" xmlns:cx8="http://schemas.microsoft.com/office/drawing/2016/5/14/chartex" xmlns:mc="http://schemas.openxmlformats.org/markup-compatibility/2006" xmlns:aink="http://schemas.microsoft.com/office/drawing/2016/ink" xmlns:am3d="http://schemas.microsoft.com/office/drawing/2017/model3d" xmlns:o="urn:schemas-microsoft-com:office:office" xmlns:oel="http://schemas.microsoft.com/office/2019/extlst" xmlns:r="http://schemas.openxmlformats.org/officeDocument/2006/relationships" xmlns:m="http://schemas.openxmlformats.org/officeDocument/2006/math" xmlns:v="urn:schemas-microsoft-com:vml" xmlns:wp14="http://schemas.microsoft.com/office/word/2010/wordprocessingDrawing" xmlns:wp="http://schemas.openxmlformats.org/drawingml/2006/wordprocessingDrawing" xmlns:w10="urn:schemas-microsoft-com:office:word" xmlns:w="http://schemas.openxmlformats.org/wordprocessingml/2006/main" xmlns:w14="http://schemas.microsoft.com/office/word/2010/wordml" xmlns:w15="http://schemas.microsoft.com/office/word/2012/wordml" xmlns:w16cex="http://schemas.microsoft.com/office/word/2018/wordml/cex" xmlns:w16cid="http://schemas.microsoft.com/office/word/2016/wordml/cid" xmlns:w16="http://schemas.microsoft.com/office/word/2018/wordml" xmlns:w16sdtdh="http://schemas.microsoft.com/office/word/2020/wordml/sdtdatahash" xmlns:w16se="http://schemas.microsoft.com/office/word/2015/wordml/symex" xmlns:wpg="http://schemas.microsoft.com/office/word/2010/wordprocessingGroup" xmlns:wpi="http://schemas.microsoft.com/office/word/2010/wordprocessingInk" xmlns:wne="http://schemas.microsoft.com/office/word/2006/wordml" xmlns:wps="http://schemas.microsoft.com/office/word/2010/wordprocessingShape" mc:Ignorable="w14 w15 w16se w16cid w16 w16cex w16sdtdh wp14">
+<w:numbering xmlns:wpc="http://schemas.microsoft.com/office/word/2010/wordprocessingCanvas" xmlns:cx="http://schemas.microsoft.com/office/drawing/2014/chartex" xmlns:cx1="http://schemas.microsoft.com/office/drawing/2015/9/8/chartex" xmlns:mc="http://schemas.openxmlformats.org/markup-compatibility/2006" xmlns:o="urn:schemas-microsoft-com:office:office" xmlns:r="http://schemas.openxmlformats.org/officeDocument/2006/relationships" xmlns:m="http://schemas.openxmlformats.org/officeDocument/2006/math" xmlns:v="urn:schemas-microsoft-com:vml" xmlns:wp14="http://schemas.microsoft.com/office/word/2010/wordprocessingDrawing" xmlns:wp="http://schemas.openxmlformats.org/drawingml/2006/wordprocessingDrawing" xmlns:w10="urn:schemas-microsoft-com:office:word" xmlns:w="http://schemas.openxmlformats.org/wordprocessingml/2006/main" xmlns:w14="http://schemas.microsoft.com/office/word/2010/wordml" xmlns:w15="http://schemas.microsoft.com/office/word/2012/wordml" xmlns:w16se="http://schemas.microsoft.com/office/word/2015/wordml/symex" xmlns:wpg="http://schemas.microsoft.com/office/word/2010/wordprocessingGroup" xmlns:wpi="http://schemas.microsoft.com/office/word/2010/wordprocessingInk" xmlns:wne="http://schemas.microsoft.com/office/word/2006/wordml" xmlns:wps="http://schemas.microsoft.com/office/word/2010/wordprocessingShape" mc:Ignorable="w14 w15 w16se wp14">
   <w:abstractNum w:abstractNumId="0" w15:restartNumberingAfterBreak="0">
     <w:nsid w:val="00060A35"/>
     <w:multiLevelType w:val="hybridMultilevel"/>
@@ -4079,38 +4101,38 @@
       </w:pPr>
     </w:lvl>
   </w:abstractNum>
-  <w:num w:numId="1" w16cid:durableId="1509367103">
+  <w:num w:numId="1">
     <w:abstractNumId w:val="6"/>
   </w:num>
-  <w:num w:numId="2" w16cid:durableId="445127576">
+  <w:num w:numId="2">
     <w:abstractNumId w:val="7"/>
   </w:num>
-  <w:num w:numId="3" w16cid:durableId="322196862">
+  <w:num w:numId="3">
     <w:abstractNumId w:val="2"/>
   </w:num>
-  <w:num w:numId="4" w16cid:durableId="880823701">
+  <w:num w:numId="4">
     <w:abstractNumId w:val="4"/>
   </w:num>
-  <w:num w:numId="5" w16cid:durableId="543100294">
+  <w:num w:numId="5">
     <w:abstractNumId w:val="0"/>
   </w:num>
-  <w:num w:numId="6" w16cid:durableId="912663304">
+  <w:num w:numId="6">
     <w:abstractNumId w:val="3"/>
   </w:num>
-  <w:num w:numId="7" w16cid:durableId="645937614">
+  <w:num w:numId="7">
     <w:abstractNumId w:val="8"/>
   </w:num>
-  <w:num w:numId="8" w16cid:durableId="509829427">
+  <w:num w:numId="8">
     <w:abstractNumId w:val="5"/>
   </w:num>
-  <w:num w:numId="9" w16cid:durableId="952975307">
+  <w:num w:numId="9">
     <w:abstractNumId w:val="1"/>
   </w:num>
 </w:numbering>
 </file>
 
 <file path=word/styles.xml><?xml version="1.0" encoding="utf-8"?>
-<w:styles xmlns:mc="http://schemas.openxmlformats.org/markup-compatibility/2006" xmlns:r="http://schemas.openxmlformats.org/officeDocument/2006/relationships" xmlns:w="http://schemas.openxmlformats.org/wordprocessingml/2006/main" xmlns:w14="http://schemas.microsoft.com/office/word/2010/wordml" xmlns:w15="http://schemas.microsoft.com/office/word/2012/wordml" xmlns:w16cex="http://schemas.microsoft.com/office/word/2018/wordml/cex" xmlns:w16cid="http://schemas.microsoft.com/office/word/2016/wordml/cid" xmlns:w16="http://schemas.microsoft.com/office/word/2018/wordml" xmlns:w16sdtdh="http://schemas.microsoft.com/office/word/2020/wordml/sdtdatahash" xmlns:w16se="http://schemas.microsoft.com/office/word/2015/wordml/symex" mc:Ignorable="w14 w15 w16se w16cid w16 w16cex w16sdtdh">
+<w:styles xmlns:mc="http://schemas.openxmlformats.org/markup-compatibility/2006" xmlns:r="http://schemas.openxmlformats.org/officeDocument/2006/relationships" xmlns:w="http://schemas.openxmlformats.org/wordprocessingml/2006/main" xmlns:w14="http://schemas.microsoft.com/office/word/2010/wordml" xmlns:w15="http://schemas.microsoft.com/office/word/2012/wordml" xmlns:w16se="http://schemas.microsoft.com/office/word/2015/wordml/symex" mc:Ignorable="w14 w15 w16se">
   <w:docDefaults>
     <w:rPrDefault>
       <w:rPr>
@@ -4128,7 +4150,7 @@
       </w:pPr>
     </w:pPrDefault>
   </w:docDefaults>
-  <w:latentStyles w:defLockedState="0" w:defUIPriority="99" w:defSemiHidden="0" w:defUnhideWhenUsed="0" w:defQFormat="0" w:count="376">
+  <w:latentStyles w:defLockedState="0" w:defUIPriority="99" w:defSemiHidden="0" w:defUnhideWhenUsed="0" w:defQFormat="0" w:count="371">
     <w:lsdException w:name="Normal" w:uiPriority="0" w:qFormat="1"/>
     <w:lsdException w:name="heading 1" w:uiPriority="9" w:qFormat="1"/>
     <w:lsdException w:name="heading 2" w:semiHidden="1" w:uiPriority="9" w:unhideWhenUsed="1" w:qFormat="1"/>
@@ -4500,11 +4522,6 @@
     <w:lsdException w:name="List Table 5 Dark Accent 6" w:uiPriority="50"/>
     <w:lsdException w:name="List Table 6 Colorful Accent 6" w:uiPriority="51"/>
     <w:lsdException w:name="List Table 7 Colorful Accent 6" w:uiPriority="52"/>
-    <w:lsdException w:name="Mention" w:semiHidden="1" w:unhideWhenUsed="1"/>
-    <w:lsdException w:name="Smart Hyperlink" w:semiHidden="1" w:unhideWhenUsed="1"/>
-    <w:lsdException w:name="Hashtag" w:semiHidden="1" w:unhideWhenUsed="1"/>
-    <w:lsdException w:name="Unresolved Mention" w:semiHidden="1" w:unhideWhenUsed="1"/>
-    <w:lsdException w:name="Smart Link" w:semiHidden="1" w:unhideWhenUsed="1"/>
   </w:latentStyles>
   <w:style w:type="paragraph" w:default="1" w:styleId="a">
     <w:name w:val="Normal"/>
@@ -4559,7 +4576,7 @@
       <w:u w:val="single"/>
     </w:rPr>
   </w:style>
-  <w:style w:type="character" w:styleId="a5">
+  <w:style w:type="character" w:customStyle="1" w:styleId="UnresolvedMention">
     <w:name w:val="Unresolved Mention"/>
     <w:basedOn w:val="a0"/>
     <w:uiPriority w:val="99"/>
@@ -4571,7 +4588,7 @@
       <w:shd w:val="clear" w:color="auto" w:fill="E1DFDD"/>
     </w:rPr>
   </w:style>
-  <w:style w:type="character" w:styleId="a6">
+  <w:style w:type="character" w:styleId="a5">
     <w:name w:val="Placeholder Text"/>
     <w:basedOn w:val="a0"/>
     <w:uiPriority w:val="99"/>

</xml_diff>